<commit_message>
To DOCX: proper run counting (solves spacing problems).
</commit_message>
<xml_diff>
--- a/proofread/proofread_todocx/tests/synthetic/admonitions.docx
+++ b/proofread/proofread_todocx/tests/synthetic/admonitions.docx
@@ -16,9 +16,9 @@
         <w:pStyle w:val="Note"/>
       </w:pPr>
       <w:r>
-        <w:t>Ce jeu de données peut être déterminé par une connaissance du problème (pour une 			situation à améliorer, l'actuel fonctionne, il donne donc une solution faisable :</w:t>
-        <w:t>pour déterminer un meilleur horaire des trains, l'horaire actuel est déjà connu et 			fonctionne ; lors de l'ajout de nouveaux trains, la solution optimale pour les</w:t>
-        <w:t xml:space="preserve">trains précédents est connue). </w:t>
+        <w:t>Ce jeu de données peut être déterminé par une connaissance du problème (pour une situation à améliorer, l'actuel fonctionne, il donne donc une solution faisable :</w:t>
+        <w:t xml:space="preserve"> pour déterminer un meilleur horaire des trains, l'horaire actuel est déjà connu et fonctionne ; lors de l'ajout de nouveaux trains, la solution optimale pour les</w:t>
+        <w:t xml:space="preserve"> trains précédents est connue). </w:t>
       </w:r>
     </w:p>
     <w:sectPr>

</xml_diff>